<commit_message>
fix the code printing results
</commit_message>
<xml_diff>
--- a/01/summery.docx
+++ b/01/summery.docx
@@ -100,7 +100,6 @@
           <w:szCs w:val="24"/>
         </w:rPr>
       </w:pPr>
-      <w:proofErr w:type="spellStart"/>
       <w:r>
         <w:rPr>
           <w:rFonts w:cstheme="minorHAnsi"/>
@@ -109,9 +108,28 @@
           <w:sz w:val="24"/>
           <w:szCs w:val="24"/>
         </w:rPr>
-        <w:t>SimulatedAnnealing</w:t>
-      </w:r>
-      <w:proofErr w:type="spellEnd"/>
+        <w:t>Simulated</w:t>
+      </w:r>
+      <w:r>
+        <w:rPr>
+          <w:rFonts w:cstheme="minorHAnsi"/>
+          <w:b/>
+          <w:bCs/>
+          <w:sz w:val="24"/>
+          <w:szCs w:val="24"/>
+        </w:rPr>
+        <w:t xml:space="preserve"> </w:t>
+      </w:r>
+      <w:r>
+        <w:rPr>
+          <w:rFonts w:cstheme="minorHAnsi"/>
+          <w:b/>
+          <w:bCs/>
+          <w:sz w:val="24"/>
+          <w:szCs w:val="24"/>
+        </w:rPr>
+        <w:t>Annealing</w:t>
+      </w:r>
       <w:r>
         <w:rPr>
           <w:rFonts w:cstheme="minorHAnsi"/>
@@ -249,7 +267,6 @@
         </w:rPr>
         <w:t xml:space="preserve">פתרונות בכל שלב, כאשר כל פתרון משתנה על ידי </w:t>
       </w:r>
-      <w:proofErr w:type="spellStart"/>
       <w:r>
         <w:rPr>
           <w:rFonts w:cstheme="minorHAnsi"/>
@@ -258,7 +275,6 @@
         </w:rPr>
         <w:t>Swap_Multiple_Pairs</w:t>
       </w:r>
-      <w:proofErr w:type="spellEnd"/>
       <w:r>
         <w:rPr>
           <w:rFonts w:cstheme="minorHAnsi" w:hint="cs"/>
@@ -632,16 +648,25 @@
           <w:szCs w:val="24"/>
           <w:rtl/>
         </w:rPr>
-        <w:t xml:space="preserve"> </w:t>
-      </w:r>
-      <w:r>
-        <w:rPr>
-          <w:rFonts w:cstheme="minorHAnsi"/>
-          <w:sz w:val="24"/>
-          <w:szCs w:val="24"/>
-          <w:rtl/>
-        </w:rPr>
-        <w:t>והיסטוריית הערכים</w:t>
+        <w:t xml:space="preserve">, </w:t>
+      </w:r>
+      <w:r>
+        <w:rPr>
+          <w:rFonts w:cstheme="minorHAnsi"/>
+          <w:sz w:val="24"/>
+          <w:szCs w:val="24"/>
+          <w:rtl/>
+        </w:rPr>
+        <w:t>היסטוריית הערכים</w:t>
+      </w:r>
+      <w:r>
+        <w:rPr>
+          <w:rFonts w:cstheme="minorHAnsi" w:hint="cs"/>
+          <w:sz w:val="24"/>
+          <w:szCs w:val="24"/>
+          <w:rtl/>
+        </w:rPr>
+        <w:t xml:space="preserve"> ומספר האיטרציות בפועל.</w:t>
       </w:r>
     </w:p>
     <w:p>
@@ -653,46 +678,46 @@
           <w:bCs/>
           <w:sz w:val="24"/>
           <w:szCs w:val="24"/>
-        </w:rPr>
-      </w:pPr>
-      <w:proofErr w:type="spellStart"/>
-      <w:r>
+          <w:rtl/>
+        </w:rPr>
+      </w:pPr>
+    </w:p>
+    <w:p>
+      <w:pPr>
+        <w:spacing w:line="276" w:lineRule="auto"/>
         <w:rPr>
           <w:rFonts w:cstheme="minorHAnsi"/>
           <w:b/>
           <w:bCs/>
           <w:sz w:val="24"/>
           <w:szCs w:val="24"/>
-          <w:rtl/>
-        </w:rPr>
-        <w:t>ה</w:t>
-      </w:r>
-      <w:r>
-        <w:rPr>
-          <w:rFonts w:cstheme="minorHAnsi" w:hint="cs"/>
+        </w:rPr>
+      </w:pPr>
+      <w:r>
+        <w:rPr>
+          <w:rFonts w:cstheme="minorHAnsi"/>
           <w:b/>
           <w:bCs/>
           <w:sz w:val="24"/>
           <w:szCs w:val="24"/>
           <w:rtl/>
         </w:rPr>
-        <w:t>קריאה</w:t>
-      </w:r>
-      <w:r>
-        <w:rPr>
-          <w:rFonts w:cstheme="minorHAnsi"/>
+        <w:t>ה</w:t>
+      </w:r>
+      <w:r>
+        <w:rPr>
+          <w:rFonts w:cstheme="minorHAnsi" w:hint="cs"/>
           <w:b/>
           <w:bCs/>
           <w:sz w:val="24"/>
           <w:szCs w:val="24"/>
           <w:rtl/>
         </w:rPr>
-        <w:t>של</w:t>
-      </w:r>
-      <w:proofErr w:type="spellEnd"/>
-      <w:r>
-        <w:rPr>
-          <w:rFonts w:cstheme="minorHAnsi"/>
+        <w:t>קריאה</w:t>
+      </w:r>
+      <w:r>
+        <w:rPr>
+          <w:rFonts w:cstheme="minorHAnsi" w:hint="cs"/>
           <w:b/>
           <w:bCs/>
           <w:sz w:val="24"/>
@@ -701,7 +726,6 @@
         </w:rPr>
         <w:t xml:space="preserve"> </w:t>
       </w:r>
-      <w:proofErr w:type="spellStart"/>
       <w:r>
         <w:rPr>
           <w:rFonts w:cstheme="minorHAnsi"/>
@@ -709,10 +733,40 @@
           <w:bCs/>
           <w:sz w:val="24"/>
           <w:szCs w:val="24"/>
-        </w:rPr>
-        <w:t>SimulatedAnnealing</w:t>
-      </w:r>
-      <w:proofErr w:type="spellEnd"/>
+          <w:rtl/>
+        </w:rPr>
+        <w:t xml:space="preserve">של </w:t>
+      </w:r>
+      <w:r>
+        <w:rPr>
+          <w:rFonts w:cstheme="minorHAnsi"/>
+          <w:b/>
+          <w:bCs/>
+          <w:sz w:val="24"/>
+          <w:szCs w:val="24"/>
+        </w:rPr>
+        <w:t>Simulated</w:t>
+      </w:r>
+      <w:r>
+        <w:rPr>
+          <w:rFonts w:cstheme="minorHAnsi"/>
+          <w:b/>
+          <w:bCs/>
+          <w:sz w:val="24"/>
+          <w:szCs w:val="24"/>
+        </w:rPr>
+        <w:t xml:space="preserve"> </w:t>
+      </w:r>
+      <w:r>
+        <w:rPr>
+          <w:rFonts w:cstheme="minorHAnsi"/>
+          <w:b/>
+          <w:bCs/>
+          <w:sz w:val="24"/>
+          <w:szCs w:val="24"/>
+        </w:rPr>
+        <w:t>Annealing</w:t>
+      </w:r>
     </w:p>
     <w:p>
       <w:pPr>
@@ -785,7 +839,6 @@
         </w:rPr>
         <w:t xml:space="preserve"> </w:t>
       </w:r>
-      <w:proofErr w:type="spellStart"/>
       <w:r>
         <w:rPr>
           <w:rFonts w:cstheme="minorHAnsi"/>
@@ -794,7 +847,6 @@
         </w:rPr>
         <w:t>SimulatedAnnealing</w:t>
       </w:r>
-      <w:proofErr w:type="spellEnd"/>
       <w:r>
         <w:rPr>
           <w:rFonts w:cstheme="minorHAnsi" w:hint="cs"/>
@@ -984,7 +1036,6 @@
           <w:szCs w:val="24"/>
         </w:rPr>
       </w:pPr>
-      <w:proofErr w:type="spellStart"/>
       <w:r>
         <w:rPr>
           <w:rFonts w:cstheme="minorHAnsi"/>
@@ -993,7 +1044,6 @@
         </w:rPr>
         <w:t>Swap_Multiple_Pairs</w:t>
       </w:r>
-      <w:proofErr w:type="spellEnd"/>
       <w:r>
         <w:rPr>
           <w:rFonts w:cstheme="minorHAnsi" w:hint="cs"/>
@@ -1034,7 +1084,6 @@
           <w:szCs w:val="24"/>
         </w:rPr>
       </w:pPr>
-      <w:proofErr w:type="spellStart"/>
       <w:r>
         <w:rPr>
           <w:rFonts w:cstheme="minorHAnsi"/>
@@ -1043,7 +1092,6 @@
         </w:rPr>
         <w:t>SwedishPump</w:t>
       </w:r>
-      <w:proofErr w:type="spellEnd"/>
       <w:r>
         <w:rPr>
           <w:rFonts w:cstheme="minorHAnsi" w:hint="cs"/>
@@ -1233,58 +1281,24 @@
           <w:sz w:val="24"/>
           <w:szCs w:val="24"/>
         </w:rPr>
-        <w:t>fmax</w:t>
-      </w:r>
-      <w:r>
-        <w:rPr>
-          <w:rFonts w:cstheme="minorHAnsi" w:hint="cs"/>
-          <w:sz w:val="24"/>
-          <w:szCs w:val="24"/>
-          <w:rtl/>
-        </w:rPr>
-        <w:t xml:space="preserve">- </w:t>
-      </w:r>
-      <w:r>
-        <w:rPr>
-          <w:rFonts w:cstheme="minorHAnsi"/>
-          <w:sz w:val="24"/>
-          <w:szCs w:val="24"/>
-          <w:rtl/>
-        </w:rPr>
-        <w:t>הערך הכי טוב</w:t>
-      </w:r>
-      <w:r>
-        <w:rPr>
-          <w:rFonts w:cstheme="minorHAnsi"/>
-          <w:sz w:val="24"/>
-          <w:szCs w:val="24"/>
-        </w:rPr>
-        <w:t xml:space="preserve"> </w:t>
-      </w:r>
-      <w:r>
-        <w:rPr>
-          <w:rFonts w:cstheme="minorHAnsi"/>
-          <w:sz w:val="24"/>
-          <w:szCs w:val="24"/>
-        </w:rPr>
-        <w:t xml:space="preserve">f(x) </w:t>
-      </w:r>
-      <w:r>
-        <w:rPr>
-          <w:rFonts w:cstheme="minorHAnsi"/>
-          <w:sz w:val="24"/>
-          <w:szCs w:val="24"/>
-          <w:rtl/>
-        </w:rPr>
-        <w:t>שמצא האלגוריתם בריצה הנוכחית</w:t>
-      </w:r>
-      <w:r>
-        <w:rPr>
-          <w:rFonts w:cstheme="minorHAnsi"/>
-          <w:sz w:val="24"/>
-          <w:szCs w:val="24"/>
-        </w:rPr>
-        <w:t>.</w:t>
+        <w:t>x</w:t>
+      </w:r>
+      <w:r>
+        <w:rPr>
+          <w:rFonts w:cstheme="minorHAnsi"/>
+          <w:sz w:val="24"/>
+          <w:szCs w:val="24"/>
+        </w:rPr>
+        <w:t>max</w:t>
+      </w:r>
+      <w:r>
+        <w:rPr>
+          <w:rFonts w:cstheme="minorHAnsi" w:hint="cs"/>
+          <w:sz w:val="24"/>
+          <w:szCs w:val="24"/>
+          <w:rtl/>
+        </w:rPr>
+        <w:t>- הפתרון הטוב ביותר</w:t>
       </w:r>
     </w:p>
     <w:p>
@@ -1306,7 +1320,7 @@
           <w:sz w:val="24"/>
           <w:szCs w:val="24"/>
         </w:rPr>
-        <w:t>h</w:t>
+        <w:t>fmax</w:t>
       </w:r>
       <w:r>
         <w:rPr>
@@ -1324,24 +1338,32 @@
           <w:szCs w:val="24"/>
           <w:rtl/>
         </w:rPr>
-        <w:t xml:space="preserve">היסטוריית הערכים של </w:t>
-      </w:r>
-      <w:r>
-        <w:rPr>
-          <w:rFonts w:cstheme="minorHAnsi"/>
-          <w:sz w:val="24"/>
-          <w:szCs w:val="24"/>
-        </w:rPr>
-        <w:t xml:space="preserve"> f(x)</w:t>
-      </w:r>
-      <w:r>
-        <w:rPr>
-          <w:rFonts w:cstheme="minorHAnsi"/>
-          <w:sz w:val="24"/>
-          <w:szCs w:val="24"/>
-          <w:rtl/>
-        </w:rPr>
-        <w:t>לאורך הריצה</w:t>
+        <w:t>הערך הכי טוב</w:t>
+      </w:r>
+      <w:r>
+        <w:rPr>
+          <w:rFonts w:cstheme="minorHAnsi"/>
+          <w:sz w:val="24"/>
+          <w:szCs w:val="24"/>
+        </w:rPr>
+        <w:t xml:space="preserve"> </w:t>
+      </w:r>
+      <w:r>
+        <w:rPr>
+          <w:rFonts w:cstheme="minorHAnsi"/>
+          <w:sz w:val="24"/>
+          <w:szCs w:val="24"/>
+        </w:rPr>
+        <w:t xml:space="preserve">f(x) </w:t>
+      </w:r>
+      <w:r>
+        <w:rPr>
+          <w:rFonts w:cstheme="minorHAnsi"/>
+          <w:sz w:val="24"/>
+          <w:szCs w:val="24"/>
+          <w:rtl/>
+        </w:rPr>
+        <w:t>שמצא האלגוריתם בריצה הנוכחית</w:t>
       </w:r>
       <w:r>
         <w:rPr>
@@ -1371,43 +1393,42 @@
           <w:sz w:val="24"/>
           <w:szCs w:val="24"/>
         </w:rPr>
-        <w:t>-</w:t>
-      </w:r>
-      <w:proofErr w:type="spellStart"/>
-      <w:r>
-        <w:rPr>
-          <w:rFonts w:cstheme="minorHAnsi"/>
-          <w:sz w:val="24"/>
-          <w:szCs w:val="24"/>
-        </w:rPr>
-        <w:t>fbest_runs</w:t>
-      </w:r>
-      <w:proofErr w:type="spellEnd"/>
-      <w:r>
-        <w:rPr>
-          <w:rFonts w:cstheme="minorHAnsi"/>
-          <w:sz w:val="24"/>
-          <w:szCs w:val="24"/>
-        </w:rPr>
-        <w:t xml:space="preserve"> </w:t>
-      </w:r>
-      <w:r>
-        <w:rPr>
-          <w:rFonts w:cstheme="minorHAnsi" w:hint="cs"/>
-          <w:sz w:val="24"/>
-          <w:szCs w:val="24"/>
-          <w:rtl/>
-        </w:rPr>
-        <w:t xml:space="preserve"> </w:t>
-      </w:r>
-      <w:r>
-        <w:rPr>
-          <w:rFonts w:cstheme="minorHAnsi"/>
-          <w:sz w:val="24"/>
-          <w:szCs w:val="24"/>
-          <w:rtl/>
-        </w:rPr>
-        <w:t>רשימה ששומרת את הערכים הטובים ביותר מכל ריצה</w:t>
+        <w:t>h</w:t>
+      </w:r>
+      <w:r>
+        <w:rPr>
+          <w:rFonts w:cstheme="minorHAnsi" w:hint="cs"/>
+          <w:sz w:val="24"/>
+          <w:szCs w:val="24"/>
+          <w:rtl/>
+        </w:rPr>
+        <w:t xml:space="preserve">- </w:t>
+      </w:r>
+      <w:r>
+        <w:rPr>
+          <w:rFonts w:cstheme="minorHAnsi"/>
+          <w:sz w:val="24"/>
+          <w:szCs w:val="24"/>
+          <w:rtl/>
+        </w:rPr>
+        <w:t xml:space="preserve">היסטוריית הערכים של </w:t>
+      </w:r>
+      <w:r>
+        <w:rPr>
+          <w:rFonts w:cstheme="minorHAnsi"/>
+          <w:sz w:val="24"/>
+          <w:szCs w:val="24"/>
+        </w:rPr>
+        <w:t xml:space="preserve"> f(x)</w:t>
+      </w:r>
+      <w:r>
+        <w:rPr>
+          <w:rFonts w:cstheme="minorHAnsi"/>
+          <w:sz w:val="24"/>
+          <w:szCs w:val="24"/>
+          <w:rtl/>
+        </w:rPr>
+        <w:t>לאורך הריצה</w:t>
       </w:r>
       <w:r>
         <w:rPr>
@@ -1431,42 +1452,78 @@
           <w:szCs w:val="24"/>
         </w:rPr>
       </w:pPr>
-      <w:proofErr w:type="spellStart"/>
-      <w:r>
-        <w:rPr>
-          <w:rFonts w:cstheme="minorHAnsi"/>
-          <w:sz w:val="24"/>
-          <w:szCs w:val="24"/>
-        </w:rPr>
-        <w:t>history_runs</w:t>
-      </w:r>
-      <w:proofErr w:type="spellEnd"/>
-      <w:r>
-        <w:rPr>
-          <w:rFonts w:cstheme="minorHAnsi" w:hint="cs"/>
-          <w:sz w:val="24"/>
-          <w:szCs w:val="24"/>
-          <w:rtl/>
-        </w:rPr>
-        <w:t xml:space="preserve">- </w:t>
-      </w:r>
-      <w:r>
-        <w:rPr>
-          <w:rFonts w:cstheme="minorHAnsi"/>
-          <w:sz w:val="24"/>
-          <w:szCs w:val="24"/>
-          <w:rtl/>
-        </w:rPr>
-        <w:t>רשימה ששומרת את ההיסטוריה של כל ריצה</w:t>
-      </w:r>
-      <w:r>
-        <w:rPr>
-          <w:rFonts w:cstheme="minorHAnsi" w:hint="cs"/>
-          <w:sz w:val="24"/>
-          <w:szCs w:val="24"/>
-          <w:rtl/>
+      <w:r>
+        <w:rPr>
+          <w:rFonts w:cstheme="minorHAnsi"/>
+          <w:sz w:val="24"/>
+          <w:szCs w:val="24"/>
+        </w:rPr>
+        <w:t>-</w:t>
+      </w:r>
+      <w:r>
+        <w:rPr>
+          <w:rFonts w:cstheme="minorHAnsi"/>
+          <w:sz w:val="24"/>
+          <w:szCs w:val="24"/>
+        </w:rPr>
+        <w:t xml:space="preserve">fbest_runs </w:t>
+      </w:r>
+      <w:r>
+        <w:rPr>
+          <w:rFonts w:cstheme="minorHAnsi" w:hint="cs"/>
+          <w:sz w:val="24"/>
+          <w:szCs w:val="24"/>
+          <w:rtl/>
+        </w:rPr>
+        <w:t xml:space="preserve"> </w:t>
+      </w:r>
+      <w:r>
+        <w:rPr>
+          <w:rFonts w:cstheme="minorHAnsi"/>
+          <w:sz w:val="24"/>
+          <w:szCs w:val="24"/>
+          <w:rtl/>
+        </w:rPr>
+        <w:t>רשימה ששומרת את הערכים הטובים ביותר מכל ריצה</w:t>
+      </w:r>
+      <w:r>
+        <w:rPr>
+          <w:rFonts w:cstheme="minorHAnsi"/>
+          <w:sz w:val="24"/>
+          <w:szCs w:val="24"/>
         </w:rPr>
         <w:t>.</w:t>
+      </w:r>
+    </w:p>
+    <w:p>
+      <w:pPr>
+        <w:numPr>
+          <w:ilvl w:val="1"/>
+          <w:numId w:val="7"/>
+        </w:numPr>
+        <w:spacing w:line="276" w:lineRule="auto"/>
+        <w:rPr>
+          <w:rFonts w:cstheme="minorHAnsi"/>
+          <w:sz w:val="24"/>
+          <w:szCs w:val="24"/>
+        </w:rPr>
+      </w:pPr>
+      <w:r>
+        <w:rPr>
+          <w:rFonts w:cstheme="minorHAnsi"/>
+          <w:sz w:val="24"/>
+          <w:szCs w:val="24"/>
+        </w:rPr>
+        <w:t>eval_cntr</w:t>
+      </w:r>
+      <w:r>
+        <w:rPr>
+          <w:rFonts w:cstheme="minorHAnsi" w:hint="cs"/>
+          <w:sz w:val="24"/>
+          <w:szCs w:val="24"/>
+          <w:rtl/>
+        </w:rPr>
+        <w:t>- מספר האיטרציות סה"כ שבוצעו בפטעל</w:t>
       </w:r>
     </w:p>
     <w:p>
@@ -1490,6 +1547,7 @@
           <w:szCs w:val="24"/>
           <w:rtl/>
         </w:rPr>
+        <w:lastRenderedPageBreak/>
         <w:t>מוצאים את האינדקס של הריצה שהחזירה את הערך הכי טוב מתוך 10 הריצות</w:t>
       </w:r>
       <w:r>
@@ -1509,6 +1567,172 @@
           <w:rtl/>
         </w:rPr>
         <w:t>שומרים את הערך הטוב ביותר ואת ההיסטוריה של הריצה הטובה ביותר.</w:t>
+      </w:r>
+    </w:p>
+    <w:p>
+      <w:pPr>
+        <w:spacing w:line="276" w:lineRule="auto"/>
+        <w:rPr>
+          <w:rFonts w:cstheme="minorHAnsi"/>
+          <w:b/>
+          <w:bCs/>
+          <w:sz w:val="24"/>
+          <w:szCs w:val="24"/>
+          <w:rtl/>
+        </w:rPr>
+      </w:pPr>
+    </w:p>
+    <w:p>
+      <w:pPr>
+        <w:spacing w:line="276" w:lineRule="auto"/>
+        <w:rPr>
+          <w:rFonts w:cstheme="minorHAnsi"/>
+          <w:sz w:val="24"/>
+          <w:szCs w:val="24"/>
+          <w:rtl/>
+        </w:rPr>
+      </w:pPr>
+      <w:r>
+        <w:rPr>
+          <w:rFonts w:cstheme="minorHAnsi" w:hint="cs"/>
+          <w:b/>
+          <w:bCs/>
+          <w:sz w:val="24"/>
+          <w:szCs w:val="24"/>
+          <w:rtl/>
+        </w:rPr>
+        <w:t xml:space="preserve">הרצת </w:t>
+      </w:r>
+      <w:r>
+        <w:rPr>
+          <w:rFonts w:cstheme="minorHAnsi"/>
+          <w:b/>
+          <w:bCs/>
+          <w:sz w:val="24"/>
+          <w:szCs w:val="24"/>
+        </w:rPr>
+        <w:t>Monte Carlo</w:t>
+      </w:r>
+    </w:p>
+    <w:p>
+      <w:pPr>
+        <w:spacing w:line="276" w:lineRule="auto"/>
+        <w:rPr>
+          <w:rFonts w:cstheme="minorHAnsi"/>
+          <w:sz w:val="24"/>
+          <w:szCs w:val="24"/>
+          <w:rtl/>
+        </w:rPr>
+      </w:pPr>
+      <w:r>
+        <w:rPr>
+          <w:rFonts w:cstheme="minorHAnsi" w:hint="cs"/>
+          <w:b/>
+          <w:bCs/>
+          <w:sz w:val="24"/>
+          <w:szCs w:val="24"/>
+          <w:rtl/>
+        </w:rPr>
+        <w:t>הצגת הנתונים על גרף</w:t>
+      </w:r>
+      <w:r>
+        <w:rPr>
+          <w:rFonts w:cstheme="minorHAnsi" w:hint="cs"/>
+          <w:sz w:val="24"/>
+          <w:szCs w:val="24"/>
+          <w:rtl/>
+        </w:rPr>
+        <w:t>:</w:t>
+      </w:r>
+    </w:p>
+    <w:p>
+      <w:pPr>
+        <w:pStyle w:val="a9"/>
+        <w:numPr>
+          <w:ilvl w:val="0"/>
+          <w:numId w:val="7"/>
+        </w:numPr>
+        <w:spacing w:line="276" w:lineRule="auto"/>
+        <w:rPr>
+          <w:rFonts w:cstheme="minorHAnsi"/>
+          <w:sz w:val="24"/>
+          <w:szCs w:val="24"/>
+          <w:rtl/>
+        </w:rPr>
+      </w:pPr>
+      <w:r>
+        <w:rPr>
+          <w:rFonts w:cstheme="minorHAnsi" w:hint="cs"/>
+          <w:sz w:val="24"/>
+          <w:szCs w:val="24"/>
+          <w:rtl/>
+        </w:rPr>
+        <w:t>משווים בין</w:t>
+      </w:r>
+      <w:r>
+        <w:rPr>
+          <w:rFonts w:cstheme="minorHAnsi" w:hint="cs"/>
+          <w:sz w:val="24"/>
+          <w:szCs w:val="24"/>
+          <w:rtl/>
+        </w:rPr>
+        <w:t xml:space="preserve"> הריצות של</w:t>
+      </w:r>
+      <w:r>
+        <w:rPr>
+          <w:rFonts w:cstheme="minorHAnsi" w:hint="cs"/>
+          <w:sz w:val="24"/>
+          <w:szCs w:val="24"/>
+          <w:rtl/>
+        </w:rPr>
+        <w:t xml:space="preserve"> </w:t>
+      </w:r>
+      <w:r>
+        <w:rPr>
+          <w:rFonts w:cstheme="minorHAnsi"/>
+          <w:b/>
+          <w:bCs/>
+          <w:sz w:val="24"/>
+          <w:szCs w:val="24"/>
+        </w:rPr>
+        <w:t>Simulated Annealing</w:t>
+      </w:r>
+      <w:r>
+        <w:rPr>
+          <w:rFonts w:cstheme="minorHAnsi" w:hint="cs"/>
+          <w:sz w:val="24"/>
+          <w:szCs w:val="24"/>
+          <w:rtl/>
+        </w:rPr>
+        <w:t xml:space="preserve"> </w:t>
+      </w:r>
+      <w:r>
+        <w:rPr>
+          <w:rFonts w:cstheme="minorHAnsi" w:hint="cs"/>
+          <w:sz w:val="24"/>
+          <w:szCs w:val="24"/>
+          <w:rtl/>
+        </w:rPr>
+        <w:t>ו-</w:t>
+      </w:r>
+      <w:r>
+        <w:rPr>
+          <w:rFonts w:cstheme="minorHAnsi" w:hint="cs"/>
+          <w:sz w:val="24"/>
+          <w:szCs w:val="24"/>
+          <w:rtl/>
+        </w:rPr>
+        <w:t xml:space="preserve"> </w:t>
+      </w:r>
+      <w:r>
+        <w:rPr>
+          <w:rFonts w:cstheme="minorHAnsi"/>
+          <w:b/>
+          <w:bCs/>
+          <w:sz w:val="24"/>
+          <w:szCs w:val="24"/>
+        </w:rPr>
+        <w:t>Monte Carlo</w:t>
       </w:r>
     </w:p>
     <w:p>
@@ -1541,7 +1765,6 @@
           <w:szCs w:val="28"/>
           <w:rtl/>
         </w:rPr>
-        <w:lastRenderedPageBreak/>
         <w:t>הצדקה עבור צעדי חישוב שאינם טריוויאליים</w:t>
       </w:r>
       <w:r>
@@ -1567,41 +1790,45 @@
     </w:p>
     <w:p>
       <w:pPr>
+        <w:pStyle w:val="a9"/>
+        <w:numPr>
+          <w:ilvl w:val="0"/>
+          <w:numId w:val="7"/>
+        </w:numPr>
         <w:spacing w:line="276" w:lineRule="auto"/>
         <w:rPr>
-          <w:rFonts w:cstheme="minorHAnsi" w:hint="cs"/>
-          <w:sz w:val="24"/>
-          <w:szCs w:val="24"/>
-          <w:rtl/>
-        </w:rPr>
-      </w:pPr>
-      <w:r>
-        <w:rPr>
-          <w:rFonts w:cstheme="minorHAnsi" w:hint="cs"/>
-          <w:sz w:val="24"/>
-          <w:szCs w:val="24"/>
-          <w:rtl/>
-        </w:rPr>
-        <w:t>ראיתי שהפחתה של ה-</w:t>
-      </w:r>
-      <w:proofErr w:type="spellStart"/>
-      <w:r>
-        <w:rPr>
-          <w:rFonts w:cstheme="minorHAnsi"/>
-          <w:sz w:val="24"/>
-          <w:szCs w:val="24"/>
-        </w:rPr>
-        <w:t>max_internal_run</w:t>
-      </w:r>
-      <w:r>
-        <w:rPr>
-          <w:rFonts w:cstheme="minorHAnsi"/>
-          <w:sz w:val="24"/>
-          <w:szCs w:val="24"/>
-        </w:rPr>
-        <w:t>s</w:t>
-      </w:r>
-      <w:proofErr w:type="spellEnd"/>
+          <w:rFonts w:cstheme="minorHAnsi"/>
+          <w:sz w:val="24"/>
+          <w:szCs w:val="24"/>
+          <w:rtl/>
+        </w:rPr>
+      </w:pPr>
+      <w:r>
+        <w:rPr>
+          <w:rFonts w:cstheme="minorHAnsi" w:hint="cs"/>
+          <w:sz w:val="24"/>
+          <w:szCs w:val="24"/>
+          <w:rtl/>
+        </w:rPr>
+        <w:t>ר</w:t>
+      </w:r>
+      <w:r>
+        <w:rPr>
+          <w:rFonts w:cstheme="minorHAnsi" w:hint="cs"/>
+          <w:sz w:val="24"/>
+          <w:szCs w:val="24"/>
+          <w:rtl/>
+        </w:rPr>
+        <w:t>איתי שהפחתה של ה-</w:t>
+      </w:r>
+      <w:r>
+        <w:rPr>
+          <w:rFonts w:cstheme="minorHAnsi"/>
+          <w:sz w:val="24"/>
+          <w:szCs w:val="24"/>
+        </w:rPr>
+        <w:t>max_internal_runs</w:t>
+      </w:r>
       <w:r>
         <w:rPr>
           <w:rFonts w:cstheme="minorHAnsi" w:hint="cs"/>
@@ -1622,7 +1849,6 @@
         </w:rPr>
         <w:t xml:space="preserve"> </w:t>
       </w:r>
-      <w:proofErr w:type="spellStart"/>
       <w:r>
         <w:rPr>
           <w:rFonts w:cstheme="minorHAnsi"/>
@@ -1631,19 +1857,95 @@
         </w:rPr>
         <w:t>SimulatedAnnealing</w:t>
       </w:r>
-      <w:proofErr w:type="spellEnd"/>
-      <w:r>
-        <w:rPr>
-          <w:rFonts w:cstheme="minorHAnsi" w:hint="cs"/>
-          <w:sz w:val="24"/>
-          <w:szCs w:val="24"/>
-          <w:rtl/>
-        </w:rPr>
-        <w:t>אינה פוגעת בתוצאות ומורצת לפונקציה לרוץ הרבה פחות זמן. אז שניתי את הערך ל-200 במקום 1000.</w:t>
+      <w:r>
+        <w:rPr>
+          <w:rFonts w:cstheme="minorHAnsi" w:hint="cs"/>
+          <w:sz w:val="24"/>
+          <w:szCs w:val="24"/>
+          <w:rtl/>
+        </w:rPr>
+        <w:t>אינה פוגעת בתוצאות ו</w:t>
+      </w:r>
+      <w:r>
+        <w:rPr>
+          <w:rFonts w:cstheme="minorHAnsi" w:hint="cs"/>
+          <w:sz w:val="24"/>
+          <w:szCs w:val="24"/>
+          <w:rtl/>
+        </w:rPr>
+        <w:t>גורמת</w:t>
+      </w:r>
+      <w:r>
+        <w:rPr>
+          <w:rFonts w:cstheme="minorHAnsi" w:hint="cs"/>
+          <w:sz w:val="24"/>
+          <w:szCs w:val="24"/>
+          <w:rtl/>
+        </w:rPr>
+        <w:t xml:space="preserve"> ל</w:t>
+      </w:r>
+      <w:r>
+        <w:rPr>
+          <w:rFonts w:cstheme="minorHAnsi" w:hint="cs"/>
+          <w:sz w:val="24"/>
+          <w:szCs w:val="24"/>
+          <w:rtl/>
+        </w:rPr>
+        <w:t xml:space="preserve">פתרון שלי </w:t>
+      </w:r>
+      <w:r>
+        <w:rPr>
+          <w:rFonts w:cstheme="minorHAnsi" w:hint="cs"/>
+          <w:sz w:val="24"/>
+          <w:szCs w:val="24"/>
+          <w:rtl/>
+        </w:rPr>
+        <w:t xml:space="preserve">לרוץ </w:t>
+      </w:r>
+      <w:r>
+        <w:rPr>
+          <w:rFonts w:cstheme="minorHAnsi" w:hint="cs"/>
+          <w:sz w:val="24"/>
+          <w:szCs w:val="24"/>
+          <w:rtl/>
+        </w:rPr>
+        <w:t>משמעותי</w:t>
+      </w:r>
+      <w:r>
+        <w:rPr>
+          <w:rFonts w:cstheme="minorHAnsi" w:hint="eastAsia"/>
+          <w:sz w:val="24"/>
+          <w:szCs w:val="24"/>
+          <w:rtl/>
+        </w:rPr>
+        <w:t>ת</w:t>
+      </w:r>
+      <w:r>
+        <w:rPr>
+          <w:rFonts w:cstheme="minorHAnsi" w:hint="cs"/>
+          <w:sz w:val="24"/>
+          <w:szCs w:val="24"/>
+          <w:rtl/>
+        </w:rPr>
+        <w:t xml:space="preserve"> </w:t>
+      </w:r>
+      <w:r>
+        <w:rPr>
+          <w:rFonts w:cstheme="minorHAnsi" w:hint="cs"/>
+          <w:sz w:val="24"/>
+          <w:szCs w:val="24"/>
+          <w:rtl/>
+        </w:rPr>
+        <w:t>הרבה פחות זמן. אז שניתי את הערך ל-200 במקום 1000.</w:t>
       </w:r>
     </w:p>
     <w:p>
       <w:pPr>
+        <w:pStyle w:val="a9"/>
+        <w:numPr>
+          <w:ilvl w:val="0"/>
+          <w:numId w:val="7"/>
+        </w:numPr>
         <w:spacing w:line="276" w:lineRule="auto"/>
         <w:rPr>
           <w:rFonts w:cstheme="minorHAnsi"/>
@@ -1734,12 +2036,16 @@
     </w:p>
     <w:p>
       <w:pPr>
+        <w:pStyle w:val="a9"/>
+        <w:numPr>
+          <w:ilvl w:val="0"/>
+          <w:numId w:val="7"/>
+        </w:numPr>
         <w:spacing w:line="276" w:lineRule="auto"/>
         <w:rPr>
           <w:rFonts w:cstheme="minorHAnsi"/>
           <w:sz w:val="24"/>
           <w:szCs w:val="24"/>
-          <w:rtl/>
         </w:rPr>
       </w:pPr>
       <w:r>
@@ -1766,25 +2072,7 @@
           <w:szCs w:val="24"/>
           <w:rtl/>
         </w:rPr>
-        <w:t xml:space="preserve"> שונים </w:t>
-      </w:r>
-      <w:r>
-        <w:rPr>
-          <w:rFonts w:cstheme="minorHAnsi" w:hint="cs"/>
-          <w:sz w:val="24"/>
-          <w:szCs w:val="24"/>
-          <w:rtl/>
-        </w:rPr>
-        <w:t>[0.1, 0.2, 0.3, 0.4, 0.5, 0.6, 0.7, 0.8, 0.9]</w:t>
-      </w:r>
-      <w:r>
-        <w:rPr>
-          <w:rFonts w:cstheme="minorHAnsi" w:hint="cs"/>
-          <w:sz w:val="24"/>
-          <w:szCs w:val="24"/>
-          <w:rtl/>
-        </w:rPr>
-        <w:t>, ברוב הפעמים 0.</w:t>
+        <w:t xml:space="preserve"> שונים ברוב הפעמים 0.</w:t>
       </w:r>
       <w:r>
         <w:rPr>
@@ -1811,36 +2099,136 @@
           <w:szCs w:val="24"/>
           <w:rtl/>
         </w:rPr>
-        <w:t xml:space="preserve">ל- 100,000 איטרציות </w:t>
-      </w:r>
-      <w:r>
-        <w:rPr>
-          <w:rFonts w:cstheme="minorHAnsi" w:hint="cs"/>
-          <w:sz w:val="24"/>
-          <w:szCs w:val="24"/>
-          <w:rtl/>
-        </w:rPr>
-        <w:t xml:space="preserve">לכן בחרתי להמשיך </w:t>
-      </w:r>
-      <w:proofErr w:type="spellStart"/>
-      <w:r>
-        <w:rPr>
-          <w:rFonts w:cstheme="minorHAnsi" w:hint="cs"/>
-          <w:sz w:val="24"/>
-          <w:szCs w:val="24"/>
-          <w:rtl/>
-        </w:rPr>
-        <w:t>איתו</w:t>
-      </w:r>
-      <w:proofErr w:type="spellEnd"/>
-      <w:r>
-        <w:rPr>
-          <w:rFonts w:cstheme="minorHAnsi" w:hint="cs"/>
-          <w:sz w:val="24"/>
-          <w:szCs w:val="24"/>
-          <w:rtl/>
-        </w:rPr>
-        <w:t>.</w:t>
+        <w:t>ל- 1</w:t>
+      </w:r>
+      <w:r>
+        <w:rPr>
+          <w:rFonts w:cstheme="minorHAnsi" w:hint="cs"/>
+          <w:sz w:val="24"/>
+          <w:szCs w:val="24"/>
+          <w:rtl/>
+        </w:rPr>
+        <w:t>,</w:t>
+      </w:r>
+      <w:r>
+        <w:rPr>
+          <w:rFonts w:cstheme="minorHAnsi" w:hint="cs"/>
+          <w:sz w:val="24"/>
+          <w:szCs w:val="24"/>
+          <w:rtl/>
+        </w:rPr>
+        <w:t>000</w:t>
+      </w:r>
+      <w:r>
+        <w:rPr>
+          <w:rFonts w:cstheme="minorHAnsi" w:hint="cs"/>
+          <w:sz w:val="24"/>
+          <w:szCs w:val="24"/>
+          <w:rtl/>
+        </w:rPr>
+        <w:t>,</w:t>
+      </w:r>
+      <w:r>
+        <w:rPr>
+          <w:rFonts w:cstheme="minorHAnsi" w:hint="cs"/>
+          <w:sz w:val="24"/>
+          <w:szCs w:val="24"/>
+          <w:rtl/>
+        </w:rPr>
+        <w:t>0</w:t>
+      </w:r>
+      <w:r>
+        <w:rPr>
+          <w:rFonts w:cstheme="minorHAnsi" w:hint="cs"/>
+          <w:sz w:val="24"/>
+          <w:szCs w:val="24"/>
+          <w:rtl/>
+        </w:rPr>
+        <w:t>0</w:t>
+      </w:r>
+      <w:r>
+        <w:rPr>
+          <w:rFonts w:cstheme="minorHAnsi" w:hint="cs"/>
+          <w:sz w:val="24"/>
+          <w:szCs w:val="24"/>
+          <w:rtl/>
+        </w:rPr>
+        <w:t xml:space="preserve">0 איטרציות </w:t>
+      </w:r>
+      <w:r>
+        <w:rPr>
+          <w:rFonts w:cstheme="minorHAnsi" w:hint="cs"/>
+          <w:sz w:val="24"/>
+          <w:szCs w:val="24"/>
+          <w:rtl/>
+        </w:rPr>
+        <w:t>לכן בחרתי להמשיך איתו.</w:t>
+      </w:r>
+    </w:p>
+    <w:p>
+      <w:pPr>
+        <w:pStyle w:val="a9"/>
+        <w:numPr>
+          <w:ilvl w:val="0"/>
+          <w:numId w:val="7"/>
+        </w:numPr>
+        <w:spacing w:line="276" w:lineRule="auto"/>
+        <w:rPr>
+          <w:rFonts w:cstheme="minorHAnsi"/>
+          <w:sz w:val="24"/>
+          <w:szCs w:val="24"/>
+        </w:rPr>
+      </w:pPr>
+      <w:r>
+        <w:rPr>
+          <w:rFonts w:cstheme="minorHAnsi" w:hint="cs"/>
+          <w:sz w:val="24"/>
+          <w:szCs w:val="24"/>
+          <w:rtl/>
+        </w:rPr>
+        <w:t>בחרתי להריץ את הפתרון 10 פעמים באופן שרירותי.</w:t>
+      </w:r>
+    </w:p>
+    <w:p>
+      <w:pPr>
+        <w:pStyle w:val="a9"/>
+        <w:numPr>
+          <w:ilvl w:val="0"/>
+          <w:numId w:val="7"/>
+        </w:numPr>
+        <w:spacing w:line="276" w:lineRule="auto"/>
+        <w:rPr>
+          <w:rFonts w:cstheme="minorHAnsi"/>
+          <w:sz w:val="24"/>
+          <w:szCs w:val="24"/>
+          <w:rtl/>
+        </w:rPr>
+      </w:pPr>
+      <w:r>
+        <w:rPr>
+          <w:rFonts w:cstheme="minorHAnsi" w:hint="cs"/>
+          <w:sz w:val="24"/>
+          <w:szCs w:val="24"/>
+          <w:rtl/>
+        </w:rPr>
+        <w:t xml:space="preserve">את </w:t>
+      </w:r>
+      <w:r>
+        <w:rPr>
+          <w:rFonts w:cstheme="minorHAnsi"/>
+          <w:sz w:val="24"/>
+          <w:szCs w:val="24"/>
+        </w:rPr>
+        <w:t>Monte Carlo</w:t>
+      </w:r>
+      <w:r>
+        <w:rPr>
+          <w:rFonts w:cstheme="minorHAnsi" w:hint="cs"/>
+          <w:sz w:val="24"/>
+          <w:szCs w:val="24"/>
+          <w:rtl/>
+        </w:rPr>
+        <w:t xml:space="preserve"> בחרתי להריץ 1,000,000 פעמים כמו את הפתרון שלי.</w:t>
       </w:r>
     </w:p>
     <w:p>
@@ -1894,14 +2282,14 @@
           <w:rFonts w:cstheme="minorHAnsi"/>
           <w:noProof/>
         </w:rPr>
-        <w:t>Simulated Annealing Alpha=0.99: Best f(x): 4.5704</w:t>
+        <w:t>Sim</w:t>
       </w:r>
       <w:r>
         <w:rPr>
           <w:rFonts w:cstheme="minorHAnsi"/>
           <w:noProof/>
         </w:rPr>
-        <w:t xml:space="preserve"> </w:t>
+        <w:t>Simulated Annealing Best f(x): 4.798464491362764, Total evaluations: 215401, alpha=0.99</w:t>
       </w:r>
     </w:p>
     <w:p>
@@ -1923,12 +2311,13 @@
           <w:rFonts w:cstheme="minorHAnsi"/>
           <w:noProof/>
         </w:rPr>
-        <w:t>Best f(x) found from Monte Carlo is: 2.5329280648429586</w:t>
+        <w:t>Monte Carlo Best f(x): 2.507522567703109, Total evaluations: 1000000</w:t>
       </w:r>
     </w:p>
     <w:p>
       <w:pPr>
-        <w:pStyle w:val="NormalWeb"/>
+        <w:bidi w:val="0"/>
+        <w:spacing w:line="276" w:lineRule="auto"/>
         <w:rPr>
           <w:rFonts w:cstheme="minorHAnsi"/>
           <w:noProof/>
@@ -1937,16 +2326,72 @@
     </w:p>
     <w:p>
       <w:pPr>
-        <w:pStyle w:val="NormalWeb"/>
-        <w:rPr>
+        <w:bidi w:val="0"/>
+        <w:spacing w:line="276" w:lineRule="auto"/>
+        <w:rPr>
+          <w:rFonts w:cstheme="minorHAnsi"/>
           <w:noProof/>
         </w:rPr>
       </w:pPr>
     </w:p>
     <w:p>
       <w:pPr>
+        <w:bidi w:val="0"/>
+        <w:spacing w:line="276" w:lineRule="auto"/>
+        <w:rPr>
+          <w:rFonts w:cstheme="minorHAnsi"/>
+          <w:noProof/>
+          <w:rtl/>
+        </w:rPr>
+      </w:pPr>
+      <w:r>
+        <w:rPr>
+          <w:rFonts w:cstheme="minorHAnsi"/>
+          <w:noProof/>
+        </w:rPr>
+        <w:lastRenderedPageBreak/>
+        <w:drawing>
+          <wp:inline distT="0" distB="0" distL="0" distR="0" wp14:anchorId="0D210C8B" wp14:editId="3F01BFE3">
+            <wp:extent cx="5731510" cy="2839720"/>
+            <wp:effectExtent l="0" t="0" r="2540" b="0"/>
+            <wp:docPr id="1005436870" name="תמונה 1"/>
+            <wp:cNvGraphicFramePr>
+              <a:graphicFrameLocks xmlns:a="http://schemas.openxmlformats.org/drawingml/2006/main" noChangeAspect="1"/>
+            </wp:cNvGraphicFramePr>
+            <a:graphic xmlns:a="http://schemas.openxmlformats.org/drawingml/2006/main">
+              <a:graphicData uri="http://schemas.openxmlformats.org/drawingml/2006/picture">
+                <pic:pic xmlns:pic="http://schemas.openxmlformats.org/drawingml/2006/picture">
+                  <pic:nvPicPr>
+                    <pic:cNvPr id="1005436870" name=""/>
+                    <pic:cNvPicPr/>
+                  </pic:nvPicPr>
+                  <pic:blipFill>
+                    <a:blip r:embed="rId5"/>
+                    <a:stretch>
+                      <a:fillRect/>
+                    </a:stretch>
+                  </pic:blipFill>
+                  <pic:spPr>
+                    <a:xfrm>
+                      <a:off x="0" y="0"/>
+                      <a:ext cx="5731510" cy="2839720"/>
+                    </a:xfrm>
+                    <a:prstGeom prst="rect">
+                      <a:avLst/>
+                    </a:prstGeom>
+                  </pic:spPr>
+                </pic:pic>
+              </a:graphicData>
+            </a:graphic>
+          </wp:inline>
+        </w:drawing>
+      </w:r>
+    </w:p>
+    <w:p>
+      <w:pPr>
         <w:pStyle w:val="NormalWeb"/>
         <w:rPr>
+          <w:rFonts w:cstheme="minorHAnsi"/>
           <w:noProof/>
         </w:rPr>
       </w:pPr>

</xml_diff>